<commit_message>
Topics related to meeting added
</commit_message>
<xml_diff>
--- a/files/meetings/180221meeting.docx
+++ b/files/meetings/180221meeting.docx
@@ -1,6 +1,6 @@
 
 <file path=word/document.xml><?xml version="1.0" encoding="utf-8"?>
-<w:document xmlns:wpc="http://schemas.microsoft.com/office/word/2010/wordprocessingCanvas" xmlns:mc="http://schemas.openxmlformats.org/markup-compatibility/2006" xmlns:o="urn:schemas-microsoft-com:office:office" xmlns:r="http://schemas.openxmlformats.org/officeDocument/2006/relationships" xmlns:m="http://schemas.openxmlformats.org/officeDocument/2006/math" xmlns:v="urn:schemas-microsoft-com:vml" xmlns:wp14="http://schemas.microsoft.com/office/word/2010/wordprocessingDrawing" xmlns:wp="http://schemas.openxmlformats.org/drawingml/2006/wordprocessingDrawing" xmlns:w10="urn:schemas-microsoft-com:office:word" xmlns:w="http://schemas.openxmlformats.org/wordprocessingml/2006/main" xmlns:w14="http://schemas.microsoft.com/office/word/2010/wordml" xmlns:w15="http://schemas.microsoft.com/office/word/2012/wordml" xmlns:wpg="http://schemas.microsoft.com/office/word/2010/wordprocessingGroup" xmlns:wpi="http://schemas.microsoft.com/office/word/2010/wordprocessingInk" xmlns:wne="http://schemas.microsoft.com/office/word/2006/wordml" xmlns:wps="http://schemas.microsoft.com/office/word/2010/wordprocessingShape" mc:Ignorable="w14 w15 wp14">
+<w:document xmlns:wpc="http://schemas.microsoft.com/office/word/2010/wordprocessingCanvas" xmlns:mo="http://schemas.microsoft.com/office/mac/office/2008/main" xmlns:mc="http://schemas.openxmlformats.org/markup-compatibility/2006" xmlns:mv="urn:schemas-microsoft-com:mac:vml" xmlns:o="urn:schemas-microsoft-com:office:office" xmlns:r="http://schemas.openxmlformats.org/officeDocument/2006/relationships" xmlns:m="http://schemas.openxmlformats.org/officeDocument/2006/math" xmlns:v="urn:schemas-microsoft-com:vml" xmlns:wp14="http://schemas.microsoft.com/office/word/2010/wordprocessingDrawing" xmlns:wp="http://schemas.openxmlformats.org/drawingml/2006/wordprocessingDrawing" xmlns:w10="urn:schemas-microsoft-com:office:word" xmlns:w="http://schemas.openxmlformats.org/wordprocessingml/2006/main" xmlns:w14="http://schemas.microsoft.com/office/word/2010/wordml" xmlns:w15="http://schemas.microsoft.com/office/word/2012/wordml" xmlns:wpg="http://schemas.microsoft.com/office/word/2010/wordprocessingGroup" xmlns:wpi="http://schemas.microsoft.com/office/word/2010/wordprocessingInk" xmlns:wne="http://schemas.microsoft.com/office/word/2006/wordml" xmlns:wps="http://schemas.microsoft.com/office/word/2010/wordprocessingShape" mc:Ignorable="w14 w15 wp14">
   <w:body>
     <w:p>
       <w:pPr>
@@ -134,7 +134,6 @@
                 <w:lang w:val="en-US"/>
               </w:rPr>
             </w:pPr>
-            <w:proofErr w:type="spellStart"/>
             <w:r>
               <w:rPr>
                 <w:b/>
@@ -142,7 +141,6 @@
               </w:rPr>
               <w:t>Saxion</w:t>
             </w:r>
-            <w:proofErr w:type="spellEnd"/>
           </w:p>
         </w:tc>
         <w:tc>
@@ -255,74 +253,77 @@
                 <w:u w:val="single"/>
                 <w:lang w:val="en-US"/>
               </w:rPr>
-              <w:t>Present</w:t>
-            </w:r>
-            <w:proofErr w:type="gramStart"/>
-            <w:r>
+              <w:t>Present?:</w:t>
+            </w:r>
+          </w:p>
+        </w:tc>
+        <w:tc>
+          <w:tcPr>
+            <w:tcW w:w="1132" w:type="dxa"/>
+          </w:tcPr>
+          <w:p>
+            <w:pPr>
+              <w:pStyle w:val="NoSpacing"/>
               <w:rPr>
                 <w:b/>
                 <w:u w:val="single"/>
                 <w:lang w:val="en-US"/>
               </w:rPr>
-              <w:t>?:</w:t>
-            </w:r>
-            <w:proofErr w:type="gramEnd"/>
-          </w:p>
-        </w:tc>
-        <w:tc>
-          <w:tcPr>
-            <w:tcW w:w="1132" w:type="dxa"/>
-          </w:tcPr>
-          <w:p>
-            <w:pPr>
-              <w:pStyle w:val="NoSpacing"/>
+            </w:pPr>
+            <w:r>
               <w:rPr>
                 <w:b/>
                 <w:u w:val="single"/>
                 <w:lang w:val="en-US"/>
               </w:rPr>
-            </w:pPr>
-            <w:r>
+              <w:t>Name:</w:t>
+            </w:r>
+          </w:p>
+        </w:tc>
+        <w:tc>
+          <w:tcPr>
+            <w:tcW w:w="1133" w:type="dxa"/>
+          </w:tcPr>
+          <w:p>
+            <w:pPr>
+              <w:pStyle w:val="NoSpacing"/>
               <w:rPr>
                 <w:b/>
                 <w:u w:val="single"/>
                 <w:lang w:val="en-US"/>
               </w:rPr>
-              <w:t>Name:</w:t>
-            </w:r>
-          </w:p>
-        </w:tc>
-        <w:tc>
-          <w:tcPr>
-            <w:tcW w:w="1133" w:type="dxa"/>
-          </w:tcPr>
-          <w:p>
-            <w:pPr>
-              <w:pStyle w:val="NoSpacing"/>
+            </w:pPr>
+            <w:r>
               <w:rPr>
                 <w:b/>
                 <w:u w:val="single"/>
                 <w:lang w:val="en-US"/>
               </w:rPr>
-            </w:pPr>
-            <w:r>
+              <w:t>Present?:</w:t>
+            </w:r>
+          </w:p>
+        </w:tc>
+        <w:tc>
+          <w:tcPr>
+            <w:tcW w:w="1133" w:type="dxa"/>
+          </w:tcPr>
+          <w:p>
+            <w:pPr>
+              <w:pStyle w:val="NoSpacing"/>
               <w:rPr>
                 <w:b/>
                 <w:u w:val="single"/>
                 <w:lang w:val="en-US"/>
               </w:rPr>
-              <w:t>Present</w:t>
-            </w:r>
-            <w:proofErr w:type="gramStart"/>
+            </w:pPr>
             <w:r>
               <w:rPr>
                 <w:b/>
                 <w:u w:val="single"/>
                 <w:lang w:val="en-US"/>
               </w:rPr>
-              <w:t>?:</w:t>
-            </w:r>
-            <w:proofErr w:type="gramEnd"/>
+              <w:t>Name:</w:t>
+            </w:r>
           </w:p>
         </w:tc>
         <w:tc>
@@ -344,7 +345,7 @@
                 <w:u w:val="single"/>
                 <w:lang w:val="en-US"/>
               </w:rPr>
-              <w:t>Name:</w:t>
+              <w:t>Present?:</w:t>
             </w:r>
           </w:p>
         </w:tc>
@@ -367,74 +368,31 @@
                 <w:u w:val="single"/>
                 <w:lang w:val="en-US"/>
               </w:rPr>
-              <w:t>Present</w:t>
-            </w:r>
-            <w:proofErr w:type="gramStart"/>
-            <w:r>
+              <w:t>Name:</w:t>
+            </w:r>
+          </w:p>
+        </w:tc>
+        <w:tc>
+          <w:tcPr>
+            <w:tcW w:w="1133" w:type="dxa"/>
+          </w:tcPr>
+          <w:p>
+            <w:pPr>
+              <w:pStyle w:val="NoSpacing"/>
               <w:rPr>
                 <w:b/>
                 <w:u w:val="single"/>
                 <w:lang w:val="en-US"/>
               </w:rPr>
-              <w:t>?:</w:t>
-            </w:r>
-            <w:proofErr w:type="gramEnd"/>
-          </w:p>
-        </w:tc>
-        <w:tc>
-          <w:tcPr>
-            <w:tcW w:w="1133" w:type="dxa"/>
-          </w:tcPr>
-          <w:p>
-            <w:pPr>
-              <w:pStyle w:val="NoSpacing"/>
+            </w:pPr>
+            <w:r>
               <w:rPr>
                 <w:b/>
                 <w:u w:val="single"/>
                 <w:lang w:val="en-US"/>
               </w:rPr>
-            </w:pPr>
-            <w:r>
-              <w:rPr>
-                <w:b/>
-                <w:u w:val="single"/>
-                <w:lang w:val="en-US"/>
-              </w:rPr>
-              <w:t>Name:</w:t>
-            </w:r>
-          </w:p>
-        </w:tc>
-        <w:tc>
-          <w:tcPr>
-            <w:tcW w:w="1133" w:type="dxa"/>
-          </w:tcPr>
-          <w:p>
-            <w:pPr>
-              <w:pStyle w:val="NoSpacing"/>
-              <w:rPr>
-                <w:b/>
-                <w:u w:val="single"/>
-                <w:lang w:val="en-US"/>
-              </w:rPr>
-            </w:pPr>
-            <w:r>
-              <w:rPr>
-                <w:b/>
-                <w:u w:val="single"/>
-                <w:lang w:val="en-US"/>
-              </w:rPr>
-              <w:t>Present</w:t>
-            </w:r>
-            <w:proofErr w:type="gramStart"/>
-            <w:r>
-              <w:rPr>
-                <w:b/>
-                <w:u w:val="single"/>
-                <w:lang w:val="en-US"/>
-              </w:rPr>
-              <w:t>?:</w:t>
-            </w:r>
-            <w:proofErr w:type="gramEnd"/>
+              <w:t>Present?:</w:t>
+            </w:r>
           </w:p>
         </w:tc>
       </w:tr>
@@ -1156,14 +1114,12 @@
                 <w:lang w:val="en-US"/>
               </w:rPr>
             </w:pPr>
-            <w:proofErr w:type="spellStart"/>
             <w:r>
               <w:rPr>
                 <w:lang w:val="en-US"/>
               </w:rPr>
               <w:t>Saxion</w:t>
             </w:r>
-            <w:proofErr w:type="spellEnd"/>
           </w:p>
         </w:tc>
       </w:tr>
@@ -1214,14 +1170,12 @@
                 <w:lang w:val="en-US"/>
               </w:rPr>
             </w:pPr>
-            <w:proofErr w:type="spellStart"/>
             <w:r>
               <w:rPr>
                 <w:lang w:val="en-US"/>
               </w:rPr>
               <w:t>Saxion</w:t>
             </w:r>
-            <w:proofErr w:type="spellEnd"/>
           </w:p>
         </w:tc>
       </w:tr>
@@ -1236,19 +1190,11 @@
                 <w:lang w:val="en-US"/>
               </w:rPr>
             </w:pPr>
-            <w:proofErr w:type="spellStart"/>
-            <w:r>
-              <w:rPr>
-                <w:lang w:val="en-US"/>
-              </w:rPr>
-              <w:t>EduSpace</w:t>
-            </w:r>
-            <w:proofErr w:type="spellEnd"/>
-            <w:r>
-              <w:rPr>
-                <w:lang w:val="en-US"/>
-              </w:rPr>
-              <w:t xml:space="preserve"> document, has it been uploaded yet?</w:t>
+            <w:r>
+              <w:rPr>
+                <w:lang w:val="en-US"/>
+              </w:rPr>
+              <w:t>EduSpace document, has it been uploaded yet?</w:t>
             </w:r>
           </w:p>
         </w:tc>
@@ -1280,14 +1226,12 @@
                 <w:lang w:val="en-US"/>
               </w:rPr>
             </w:pPr>
-            <w:proofErr w:type="spellStart"/>
             <w:r>
               <w:rPr>
                 <w:lang w:val="en-US"/>
               </w:rPr>
               <w:t>Saxion</w:t>
             </w:r>
-            <w:proofErr w:type="spellEnd"/>
           </w:p>
         </w:tc>
       </w:tr>
@@ -1338,14 +1282,12 @@
                 <w:lang w:val="en-US"/>
               </w:rPr>
             </w:pPr>
-            <w:proofErr w:type="spellStart"/>
             <w:r>
               <w:rPr>
                 <w:lang w:val="en-US"/>
               </w:rPr>
               <w:t>Saxion</w:t>
             </w:r>
-            <w:proofErr w:type="spellEnd"/>
           </w:p>
         </w:tc>
       </w:tr>
@@ -1360,146 +1302,200 @@
                 <w:lang w:val="en-US"/>
               </w:rPr>
             </w:pPr>
+          </w:p>
+        </w:tc>
+        <w:tc>
+          <w:tcPr>
+            <w:tcW w:w="2268" w:type="dxa"/>
+          </w:tcPr>
+          <w:p>
+            <w:pPr>
+              <w:rPr>
+                <w:lang w:val="en-US"/>
+              </w:rPr>
+            </w:pPr>
+          </w:p>
+        </w:tc>
+        <w:tc>
+          <w:tcPr>
+            <w:tcW w:w="1275" w:type="dxa"/>
+          </w:tcPr>
+          <w:p>
+            <w:pPr>
+              <w:rPr>
+                <w:lang w:val="en-US"/>
+              </w:rPr>
+            </w:pPr>
+          </w:p>
+        </w:tc>
+      </w:tr>
+      <w:tr>
+        <w:tc>
+          <w:tcPr>
+            <w:tcW w:w="5524" w:type="dxa"/>
+          </w:tcPr>
+          <w:p>
+            <w:pPr>
+              <w:rPr>
+                <w:lang w:val="en-US"/>
+              </w:rPr>
+            </w:pPr>
+            <w:r>
+              <w:rPr>
+                <w:lang w:val="en-US"/>
+              </w:rPr>
+              <w:t xml:space="preserve">Investigated Articles </w:t>
+            </w:r>
+          </w:p>
+        </w:tc>
+        <w:tc>
+          <w:tcPr>
+            <w:tcW w:w="2268" w:type="dxa"/>
+          </w:tcPr>
+          <w:p>
+            <w:pPr>
+              <w:rPr>
+                <w:lang w:val="en-US"/>
+              </w:rPr>
+            </w:pPr>
+            <w:r>
+              <w:rPr>
+                <w:lang w:val="en-US"/>
+              </w:rPr>
+              <w:t>5</w:t>
+            </w:r>
+          </w:p>
+        </w:tc>
+        <w:tc>
+          <w:tcPr>
+            <w:tcW w:w="1275" w:type="dxa"/>
+          </w:tcPr>
+          <w:p>
+            <w:pPr>
+              <w:rPr>
+                <w:lang w:val="en-US"/>
+              </w:rPr>
+            </w:pPr>
+            <w:r>
+              <w:rPr>
+                <w:lang w:val="en-US"/>
+              </w:rPr>
+              <w:t>AGU</w:t>
+            </w:r>
+          </w:p>
+        </w:tc>
+      </w:tr>
+      <w:tr>
+        <w:tc>
+          <w:tcPr>
+            <w:tcW w:w="5524" w:type="dxa"/>
+          </w:tcPr>
+          <w:p>
+            <w:pPr>
+              <w:rPr>
+                <w:lang w:val="en-US"/>
+              </w:rPr>
+            </w:pPr>
+            <w:r>
+              <w:rPr>
+                <w:lang w:val="en-US"/>
+              </w:rPr>
+              <w:t>Tools to detect malicious links (API)</w:t>
+            </w:r>
+          </w:p>
+        </w:tc>
+        <w:tc>
+          <w:tcPr>
+            <w:tcW w:w="2268" w:type="dxa"/>
+          </w:tcPr>
+          <w:p>
+            <w:pPr>
+              <w:rPr>
+                <w:lang w:val="en-US"/>
+              </w:rPr>
+            </w:pPr>
+            <w:r>
+              <w:rPr>
+                <w:lang w:val="en-US"/>
+              </w:rPr>
+              <w:t>5</w:t>
+            </w:r>
+          </w:p>
+        </w:tc>
+        <w:tc>
+          <w:tcPr>
+            <w:tcW w:w="1275" w:type="dxa"/>
+          </w:tcPr>
+          <w:p>
+            <w:pPr>
+              <w:rPr>
+                <w:lang w:val="en-US"/>
+              </w:rPr>
+            </w:pPr>
+            <w:r>
+              <w:rPr>
+                <w:lang w:val="en-US"/>
+              </w:rPr>
+              <w:t>AGU</w:t>
+            </w:r>
+          </w:p>
+        </w:tc>
+      </w:tr>
+      <w:tr>
+        <w:tc>
+          <w:tcPr>
+            <w:tcW w:w="5524" w:type="dxa"/>
+          </w:tcPr>
+          <w:p>
+            <w:pPr>
+              <w:rPr>
+                <w:lang w:val="en-US"/>
+              </w:rPr>
+            </w:pPr>
+            <w:r>
+              <w:rPr>
+                <w:lang w:val="en-US"/>
+              </w:rPr>
+              <w:t>Questions (related to procedure of the servers and the script)</w:t>
+            </w:r>
+          </w:p>
+        </w:tc>
+        <w:tc>
+          <w:tcPr>
+            <w:tcW w:w="2268" w:type="dxa"/>
+          </w:tcPr>
+          <w:p>
+            <w:pPr>
+              <w:rPr>
+                <w:lang w:val="en-US"/>
+              </w:rPr>
+            </w:pPr>
+            <w:r>
+              <w:rPr>
+                <w:lang w:val="en-US"/>
+              </w:rPr>
+              <w:t>10</w:t>
+            </w:r>
+          </w:p>
+        </w:tc>
+        <w:tc>
+          <w:tcPr>
+            <w:tcW w:w="1275" w:type="dxa"/>
+          </w:tcPr>
+          <w:p>
+            <w:pPr>
+              <w:rPr>
+                <w:lang w:val="en-US"/>
+              </w:rPr>
+            </w:pPr>
+            <w:r>
+              <w:rPr>
+                <w:lang w:val="en-US"/>
+              </w:rPr>
+              <w:t>AGU</w:t>
+            </w:r>
             <w:bookmarkStart w:id="0" w:name="_GoBack"/>
             <w:bookmarkEnd w:id="0"/>
-          </w:p>
-        </w:tc>
-        <w:tc>
-          <w:tcPr>
-            <w:tcW w:w="2268" w:type="dxa"/>
-          </w:tcPr>
-          <w:p>
-            <w:pPr>
-              <w:rPr>
-                <w:lang w:val="en-US"/>
-              </w:rPr>
-            </w:pPr>
-          </w:p>
-        </w:tc>
-        <w:tc>
-          <w:tcPr>
-            <w:tcW w:w="1275" w:type="dxa"/>
-          </w:tcPr>
-          <w:p>
-            <w:pPr>
-              <w:rPr>
-                <w:lang w:val="en-US"/>
-              </w:rPr>
-            </w:pPr>
-          </w:p>
-        </w:tc>
-      </w:tr>
-      <w:tr>
-        <w:tc>
-          <w:tcPr>
-            <w:tcW w:w="5524" w:type="dxa"/>
-          </w:tcPr>
-          <w:p>
-            <w:pPr>
-              <w:rPr>
-                <w:lang w:val="en-US"/>
-              </w:rPr>
-            </w:pPr>
-          </w:p>
-        </w:tc>
-        <w:tc>
-          <w:tcPr>
-            <w:tcW w:w="2268" w:type="dxa"/>
-          </w:tcPr>
-          <w:p>
-            <w:pPr>
-              <w:rPr>
-                <w:lang w:val="en-US"/>
-              </w:rPr>
-            </w:pPr>
-          </w:p>
-        </w:tc>
-        <w:tc>
-          <w:tcPr>
-            <w:tcW w:w="1275" w:type="dxa"/>
-          </w:tcPr>
-          <w:p>
-            <w:pPr>
-              <w:rPr>
-                <w:lang w:val="en-US"/>
-              </w:rPr>
-            </w:pPr>
-          </w:p>
-        </w:tc>
-      </w:tr>
-      <w:tr>
-        <w:tc>
-          <w:tcPr>
-            <w:tcW w:w="5524" w:type="dxa"/>
-          </w:tcPr>
-          <w:p>
-            <w:pPr>
-              <w:rPr>
-                <w:lang w:val="en-US"/>
-              </w:rPr>
-            </w:pPr>
-          </w:p>
-        </w:tc>
-        <w:tc>
-          <w:tcPr>
-            <w:tcW w:w="2268" w:type="dxa"/>
-          </w:tcPr>
-          <w:p>
-            <w:pPr>
-              <w:rPr>
-                <w:lang w:val="en-US"/>
-              </w:rPr>
-            </w:pPr>
-          </w:p>
-        </w:tc>
-        <w:tc>
-          <w:tcPr>
-            <w:tcW w:w="1275" w:type="dxa"/>
-          </w:tcPr>
-          <w:p>
-            <w:pPr>
-              <w:rPr>
-                <w:lang w:val="en-US"/>
-              </w:rPr>
-            </w:pPr>
-          </w:p>
-        </w:tc>
-      </w:tr>
-      <w:tr>
-        <w:tc>
-          <w:tcPr>
-            <w:tcW w:w="5524" w:type="dxa"/>
-          </w:tcPr>
-          <w:p>
-            <w:pPr>
-              <w:rPr>
-                <w:lang w:val="en-US"/>
-              </w:rPr>
-            </w:pPr>
-          </w:p>
-        </w:tc>
-        <w:tc>
-          <w:tcPr>
-            <w:tcW w:w="2268" w:type="dxa"/>
-          </w:tcPr>
-          <w:p>
-            <w:pPr>
-              <w:rPr>
-                <w:lang w:val="en-US"/>
-              </w:rPr>
-            </w:pPr>
-          </w:p>
-        </w:tc>
-        <w:tc>
-          <w:tcPr>
-            <w:tcW w:w="1275" w:type="dxa"/>
-          </w:tcPr>
-          <w:p>
-            <w:pPr>
-              <w:rPr>
-                <w:lang w:val="en-US"/>
-              </w:rPr>
-            </w:pPr>
           </w:p>
         </w:tc>
       </w:tr>
@@ -1968,7 +1964,7 @@
 </file>
 
 <file path=word/endnotes.xml><?xml version="1.0" encoding="utf-8"?>
-<w:endnotes xmlns:wpc="http://schemas.microsoft.com/office/word/2010/wordprocessingCanvas" xmlns:mc="http://schemas.openxmlformats.org/markup-compatibility/2006" xmlns:o="urn:schemas-microsoft-com:office:office" xmlns:r="http://schemas.openxmlformats.org/officeDocument/2006/relationships" xmlns:m="http://schemas.openxmlformats.org/officeDocument/2006/math" xmlns:v="urn:schemas-microsoft-com:vml" xmlns:wp14="http://schemas.microsoft.com/office/word/2010/wordprocessingDrawing" xmlns:wp="http://schemas.openxmlformats.org/drawingml/2006/wordprocessingDrawing" xmlns:w10="urn:schemas-microsoft-com:office:word" xmlns:w="http://schemas.openxmlformats.org/wordprocessingml/2006/main" xmlns:w14="http://schemas.microsoft.com/office/word/2010/wordml" xmlns:w15="http://schemas.microsoft.com/office/word/2012/wordml" xmlns:wpg="http://schemas.microsoft.com/office/word/2010/wordprocessingGroup" xmlns:wpi="http://schemas.microsoft.com/office/word/2010/wordprocessingInk" xmlns:wne="http://schemas.microsoft.com/office/word/2006/wordml" xmlns:wps="http://schemas.microsoft.com/office/word/2010/wordprocessingShape" mc:Ignorable="w14 w15 wp14">
+<w:endnotes xmlns:wpc="http://schemas.microsoft.com/office/word/2010/wordprocessingCanvas" xmlns:mo="http://schemas.microsoft.com/office/mac/office/2008/main" xmlns:mc="http://schemas.openxmlformats.org/markup-compatibility/2006" xmlns:mv="urn:schemas-microsoft-com:mac:vml" xmlns:o="urn:schemas-microsoft-com:office:office" xmlns:r="http://schemas.openxmlformats.org/officeDocument/2006/relationships" xmlns:m="http://schemas.openxmlformats.org/officeDocument/2006/math" xmlns:v="urn:schemas-microsoft-com:vml" xmlns:wp14="http://schemas.microsoft.com/office/word/2010/wordprocessingDrawing" xmlns:wp="http://schemas.openxmlformats.org/drawingml/2006/wordprocessingDrawing" xmlns:w10="urn:schemas-microsoft-com:office:word" xmlns:w="http://schemas.openxmlformats.org/wordprocessingml/2006/main" xmlns:w14="http://schemas.microsoft.com/office/word/2010/wordml" xmlns:w15="http://schemas.microsoft.com/office/word/2012/wordml" xmlns:wpg="http://schemas.microsoft.com/office/word/2010/wordprocessingGroup" xmlns:wpi="http://schemas.microsoft.com/office/word/2010/wordprocessingInk" xmlns:wne="http://schemas.microsoft.com/office/word/2006/wordml" xmlns:wps="http://schemas.microsoft.com/office/word/2010/wordprocessingShape" mc:Ignorable="w14 w15 wp14">
   <w:endnote w:type="separator" w:id="-1">
     <w:p>
       <w:pPr>
@@ -1993,7 +1989,7 @@
 </file>
 
 <file path=word/footer1.xml><?xml version="1.0" encoding="utf-8"?>
-<w:ftr xmlns:wpc="http://schemas.microsoft.com/office/word/2010/wordprocessingCanvas" xmlns:mc="http://schemas.openxmlformats.org/markup-compatibility/2006" xmlns:o="urn:schemas-microsoft-com:office:office" xmlns:r="http://schemas.openxmlformats.org/officeDocument/2006/relationships" xmlns:m="http://schemas.openxmlformats.org/officeDocument/2006/math" xmlns:v="urn:schemas-microsoft-com:vml" xmlns:wp14="http://schemas.microsoft.com/office/word/2010/wordprocessingDrawing" xmlns:wp="http://schemas.openxmlformats.org/drawingml/2006/wordprocessingDrawing" xmlns:w10="urn:schemas-microsoft-com:office:word" xmlns:w="http://schemas.openxmlformats.org/wordprocessingml/2006/main" xmlns:w14="http://schemas.microsoft.com/office/word/2010/wordml" xmlns:w15="http://schemas.microsoft.com/office/word/2012/wordml" xmlns:wpg="http://schemas.microsoft.com/office/word/2010/wordprocessingGroup" xmlns:wpi="http://schemas.microsoft.com/office/word/2010/wordprocessingInk" xmlns:wne="http://schemas.microsoft.com/office/word/2006/wordml" xmlns:wps="http://schemas.microsoft.com/office/word/2010/wordprocessingShape" mc:Ignorable="w14 w15 wp14">
+<w:ftr xmlns:wpc="http://schemas.microsoft.com/office/word/2010/wordprocessingCanvas" xmlns:mo="http://schemas.microsoft.com/office/mac/office/2008/main" xmlns:mc="http://schemas.openxmlformats.org/markup-compatibility/2006" xmlns:mv="urn:schemas-microsoft-com:mac:vml" xmlns:o="urn:schemas-microsoft-com:office:office" xmlns:r="http://schemas.openxmlformats.org/officeDocument/2006/relationships" xmlns:m="http://schemas.openxmlformats.org/officeDocument/2006/math" xmlns:v="urn:schemas-microsoft-com:vml" xmlns:wp14="http://schemas.microsoft.com/office/word/2010/wordprocessingDrawing" xmlns:wp="http://schemas.openxmlformats.org/drawingml/2006/wordprocessingDrawing" xmlns:w10="urn:schemas-microsoft-com:office:word" xmlns:w="http://schemas.openxmlformats.org/wordprocessingml/2006/main" xmlns:w14="http://schemas.microsoft.com/office/word/2010/wordml" xmlns:w15="http://schemas.microsoft.com/office/word/2012/wordml" xmlns:wpg="http://schemas.microsoft.com/office/word/2010/wordprocessingGroup" xmlns:wpi="http://schemas.microsoft.com/office/word/2010/wordprocessingInk" xmlns:wne="http://schemas.microsoft.com/office/word/2006/wordml" xmlns:wps="http://schemas.microsoft.com/office/word/2010/wordprocessingShape" mc:Ignorable="w14 w15 wp14">
   <w:p>
     <w:pPr>
       <w:pStyle w:val="Footer"/>
@@ -2001,10 +1997,10 @@
     <w:r>
       <w:rPr>
         <w:noProof/>
-        <w:lang w:eastAsia="nl-NL"/>
+        <w:lang w:val="en-US"/>
       </w:rPr>
       <w:drawing>
-        <wp:anchor distT="0" distB="0" distL="114300" distR="114300" simplePos="0" relativeHeight="251665408" behindDoc="1" locked="0" layoutInCell="1" allowOverlap="1" wp14:anchorId="1B27FE8D" wp14:editId="685D37C5">
+        <wp:anchor distT="0" distB="0" distL="114300" distR="114300" simplePos="0" relativeHeight="251665408" behindDoc="1" locked="0" layoutInCell="1" allowOverlap="1" wp14:anchorId="610129F9" wp14:editId="04B42D7F">
           <wp:simplePos x="0" y="0"/>
           <wp:positionH relativeFrom="page">
             <wp:posOffset>5414645</wp:posOffset>
@@ -2069,10 +2065,10 @@
     <w:r>
       <w:rPr>
         <w:noProof/>
-        <w:lang w:eastAsia="nl-NL"/>
+        <w:lang w:val="en-US"/>
       </w:rPr>
       <w:drawing>
-        <wp:anchor distT="0" distB="0" distL="114300" distR="114300" simplePos="0" relativeHeight="251659264" behindDoc="1" locked="0" layoutInCell="1" allowOverlap="1" wp14:anchorId="151AF8A0" wp14:editId="46C0D8A2">
+        <wp:anchor distT="0" distB="0" distL="114300" distR="114300" simplePos="0" relativeHeight="251659264" behindDoc="1" locked="0" layoutInCell="1" allowOverlap="1" wp14:anchorId="0F42142B" wp14:editId="750C5D7B">
           <wp:simplePos x="0" y="0"/>
           <wp:positionH relativeFrom="column">
             <wp:posOffset>-619125</wp:posOffset>
@@ -2137,10 +2133,10 @@
     <w:r>
       <w:rPr>
         <w:noProof/>
-        <w:lang w:eastAsia="nl-NL"/>
+        <w:lang w:val="en-US"/>
       </w:rPr>
       <w:drawing>
-        <wp:anchor distT="0" distB="0" distL="114300" distR="114300" simplePos="0" relativeHeight="251661312" behindDoc="1" locked="0" layoutInCell="1" allowOverlap="1" wp14:anchorId="2DF6FB30" wp14:editId="770F2704">
+        <wp:anchor distT="0" distB="0" distL="114300" distR="114300" simplePos="0" relativeHeight="251661312" behindDoc="1" locked="0" layoutInCell="1" allowOverlap="1" wp14:anchorId="766B29CC" wp14:editId="082F6987">
           <wp:simplePos x="0" y="0"/>
           <wp:positionH relativeFrom="column">
             <wp:posOffset>1009650</wp:posOffset>
@@ -2205,10 +2201,10 @@
     <w:r>
       <w:rPr>
         <w:noProof/>
-        <w:lang w:eastAsia="nl-NL"/>
+        <w:lang w:val="en-US"/>
       </w:rPr>
       <w:drawing>
-        <wp:anchor distT="0" distB="0" distL="114300" distR="114300" simplePos="0" relativeHeight="251663360" behindDoc="1" locked="0" layoutInCell="1" allowOverlap="1" wp14:anchorId="1BEC32C0" wp14:editId="4F63A7B9">
+        <wp:anchor distT="0" distB="0" distL="114300" distR="114300" simplePos="0" relativeHeight="251663360" behindDoc="1" locked="0" layoutInCell="1" allowOverlap="1" wp14:anchorId="1DF0219C" wp14:editId="20460EAD">
           <wp:simplePos x="0" y="0"/>
           <wp:positionH relativeFrom="column">
             <wp:posOffset>2857500</wp:posOffset>
@@ -2275,7 +2271,7 @@
 </file>
 
 <file path=word/footnotes.xml><?xml version="1.0" encoding="utf-8"?>
-<w:footnotes xmlns:wpc="http://schemas.microsoft.com/office/word/2010/wordprocessingCanvas" xmlns:mc="http://schemas.openxmlformats.org/markup-compatibility/2006" xmlns:o="urn:schemas-microsoft-com:office:office" xmlns:r="http://schemas.openxmlformats.org/officeDocument/2006/relationships" xmlns:m="http://schemas.openxmlformats.org/officeDocument/2006/math" xmlns:v="urn:schemas-microsoft-com:vml" xmlns:wp14="http://schemas.microsoft.com/office/word/2010/wordprocessingDrawing" xmlns:wp="http://schemas.openxmlformats.org/drawingml/2006/wordprocessingDrawing" xmlns:w10="urn:schemas-microsoft-com:office:word" xmlns:w="http://schemas.openxmlformats.org/wordprocessingml/2006/main" xmlns:w14="http://schemas.microsoft.com/office/word/2010/wordml" xmlns:w15="http://schemas.microsoft.com/office/word/2012/wordml" xmlns:wpg="http://schemas.microsoft.com/office/word/2010/wordprocessingGroup" xmlns:wpi="http://schemas.microsoft.com/office/word/2010/wordprocessingInk" xmlns:wne="http://schemas.microsoft.com/office/word/2006/wordml" xmlns:wps="http://schemas.microsoft.com/office/word/2010/wordprocessingShape" mc:Ignorable="w14 w15 wp14">
+<w:footnotes xmlns:wpc="http://schemas.microsoft.com/office/word/2010/wordprocessingCanvas" xmlns:mo="http://schemas.microsoft.com/office/mac/office/2008/main" xmlns:mc="http://schemas.openxmlformats.org/markup-compatibility/2006" xmlns:mv="urn:schemas-microsoft-com:mac:vml" xmlns:o="urn:schemas-microsoft-com:office:office" xmlns:r="http://schemas.openxmlformats.org/officeDocument/2006/relationships" xmlns:m="http://schemas.openxmlformats.org/officeDocument/2006/math" xmlns:v="urn:schemas-microsoft-com:vml" xmlns:wp14="http://schemas.microsoft.com/office/word/2010/wordprocessingDrawing" xmlns:wp="http://schemas.openxmlformats.org/drawingml/2006/wordprocessingDrawing" xmlns:w10="urn:schemas-microsoft-com:office:word" xmlns:w="http://schemas.openxmlformats.org/wordprocessingml/2006/main" xmlns:w14="http://schemas.microsoft.com/office/word/2010/wordml" xmlns:w15="http://schemas.microsoft.com/office/word/2012/wordml" xmlns:wpg="http://schemas.microsoft.com/office/word/2010/wordprocessingGroup" xmlns:wpi="http://schemas.microsoft.com/office/word/2010/wordprocessingInk" xmlns:wne="http://schemas.microsoft.com/office/word/2006/wordml" xmlns:wps="http://schemas.microsoft.com/office/word/2010/wordprocessingShape" mc:Ignorable="w14 w15 wp14">
   <w:footnote w:type="separator" w:id="-1">
     <w:p>
       <w:pPr>
@@ -2300,7 +2296,7 @@
 </file>
 
 <file path=word/header1.xml><?xml version="1.0" encoding="utf-8"?>
-<w:hdr xmlns:wpc="http://schemas.microsoft.com/office/word/2010/wordprocessingCanvas" xmlns:mc="http://schemas.openxmlformats.org/markup-compatibility/2006" xmlns:o="urn:schemas-microsoft-com:office:office" xmlns:r="http://schemas.openxmlformats.org/officeDocument/2006/relationships" xmlns:m="http://schemas.openxmlformats.org/officeDocument/2006/math" xmlns:v="urn:schemas-microsoft-com:vml" xmlns:wp14="http://schemas.microsoft.com/office/word/2010/wordprocessingDrawing" xmlns:wp="http://schemas.openxmlformats.org/drawingml/2006/wordprocessingDrawing" xmlns:w10="urn:schemas-microsoft-com:office:word" xmlns:w="http://schemas.openxmlformats.org/wordprocessingml/2006/main" xmlns:w14="http://schemas.microsoft.com/office/word/2010/wordml" xmlns:w15="http://schemas.microsoft.com/office/word/2012/wordml" xmlns:wpg="http://schemas.microsoft.com/office/word/2010/wordprocessingGroup" xmlns:wpi="http://schemas.microsoft.com/office/word/2010/wordprocessingInk" xmlns:wne="http://schemas.microsoft.com/office/word/2006/wordml" xmlns:wps="http://schemas.microsoft.com/office/word/2010/wordprocessingShape" mc:Ignorable="w14 w15 wp14">
+<w:hdr xmlns:wpc="http://schemas.microsoft.com/office/word/2010/wordprocessingCanvas" xmlns:mo="http://schemas.microsoft.com/office/mac/office/2008/main" xmlns:mc="http://schemas.openxmlformats.org/markup-compatibility/2006" xmlns:mv="urn:schemas-microsoft-com:mac:vml" xmlns:o="urn:schemas-microsoft-com:office:office" xmlns:r="http://schemas.openxmlformats.org/officeDocument/2006/relationships" xmlns:m="http://schemas.openxmlformats.org/officeDocument/2006/math" xmlns:v="urn:schemas-microsoft-com:vml" xmlns:wp14="http://schemas.microsoft.com/office/word/2010/wordprocessingDrawing" xmlns:wp="http://schemas.openxmlformats.org/drawingml/2006/wordprocessingDrawing" xmlns:w10="urn:schemas-microsoft-com:office:word" xmlns:w="http://schemas.openxmlformats.org/wordprocessingml/2006/main" xmlns:w14="http://schemas.microsoft.com/office/word/2010/wordml" xmlns:w15="http://schemas.microsoft.com/office/word/2012/wordml" xmlns:wpg="http://schemas.microsoft.com/office/word/2010/wordprocessingGroup" xmlns:wpi="http://schemas.microsoft.com/office/word/2010/wordprocessingInk" xmlns:wne="http://schemas.microsoft.com/office/word/2006/wordml" xmlns:wps="http://schemas.microsoft.com/office/word/2010/wordprocessingShape" mc:Ignorable="w14 w15 wp14">
   <w:p>
     <w:pPr>
       <w:pStyle w:val="Header"/>
@@ -2308,10 +2304,10 @@
     <w:r>
       <w:rPr>
         <w:noProof/>
-        <w:lang w:eastAsia="nl-NL"/>
+        <w:lang w:val="en-US"/>
       </w:rPr>
       <w:drawing>
-        <wp:anchor distT="0" distB="0" distL="114300" distR="114300" simplePos="0" relativeHeight="251667456" behindDoc="1" locked="0" layoutInCell="1" allowOverlap="1" wp14:anchorId="4DBB8B01" wp14:editId="2ED0886C">
+        <wp:anchor distT="0" distB="0" distL="114300" distR="114300" simplePos="0" relativeHeight="251667456" behindDoc="1" locked="0" layoutInCell="1" allowOverlap="1" wp14:anchorId="7E48FCB4" wp14:editId="511388BD">
           <wp:simplePos x="0" y="0"/>
           <wp:positionH relativeFrom="margin">
             <wp:posOffset>-819150</wp:posOffset>
@@ -2376,10 +2372,10 @@
     <w:r>
       <w:rPr>
         <w:noProof/>
-        <w:lang w:eastAsia="nl-NL"/>
+        <w:lang w:val="en-US"/>
       </w:rPr>
       <w:drawing>
-        <wp:anchor distT="0" distB="0" distL="114300" distR="114300" simplePos="0" relativeHeight="251669504" behindDoc="1" locked="0" layoutInCell="1" allowOverlap="1" wp14:anchorId="3F97DCFD" wp14:editId="4005BCF0">
+        <wp:anchor distT="0" distB="0" distL="114300" distR="114300" simplePos="0" relativeHeight="251669504" behindDoc="1" locked="0" layoutInCell="1" allowOverlap="1" wp14:anchorId="7571A488" wp14:editId="23C1E880">
           <wp:simplePos x="0" y="0"/>
           <wp:positionH relativeFrom="column">
             <wp:posOffset>5572125</wp:posOffset>
@@ -2462,7 +2458,7 @@
       </w:pPr>
     </w:pPrDefault>
   </w:docDefaults>
-  <w:latentStyles w:defLockedState="0" w:defUIPriority="99" w:defSemiHidden="0" w:defUnhideWhenUsed="0" w:defQFormat="0" w:count="371">
+  <w:latentStyles w:defLockedState="0" w:defUIPriority="99" w:defSemiHidden="0" w:defUnhideWhenUsed="0" w:defQFormat="0" w:count="382">
     <w:lsdException w:name="Normal" w:uiPriority="0" w:qFormat="1"/>
     <w:lsdException w:name="heading 1" w:uiPriority="9" w:qFormat="1"/>
     <w:lsdException w:name="heading 2" w:semiHidden="1" w:uiPriority="9" w:unhideWhenUsed="1" w:qFormat="1"/>
@@ -2568,7 +2564,6 @@
     <w:lsdException w:name="HTML Sample" w:semiHidden="1" w:unhideWhenUsed="1"/>
     <w:lsdException w:name="HTML Typewriter" w:semiHidden="1" w:unhideWhenUsed="1"/>
     <w:lsdException w:name="HTML Variable" w:semiHidden="1" w:unhideWhenUsed="1"/>
-    <w:lsdException w:name="Normal Table" w:semiHidden="1" w:unhideWhenUsed="1"/>
     <w:lsdException w:name="annotation subject" w:semiHidden="1" w:unhideWhenUsed="1"/>
     <w:lsdException w:name="No List" w:semiHidden="1" w:unhideWhenUsed="1"/>
     <w:lsdException w:name="Outline List 1" w:semiHidden="1" w:unhideWhenUsed="1"/>
@@ -2614,11 +2609,9 @@
     <w:lsdException w:name="Table Subtle 1" w:semiHidden="1" w:unhideWhenUsed="1"/>
     <w:lsdException w:name="Table Subtle 2" w:semiHidden="1" w:unhideWhenUsed="1"/>
     <w:lsdException w:name="Table Web 1" w:semiHidden="1" w:unhideWhenUsed="1"/>
-    <w:lsdException w:name="Table Web 2" w:semiHidden="1" w:unhideWhenUsed="1"/>
     <w:lsdException w:name="Table Web 3" w:semiHidden="1" w:unhideWhenUsed="1"/>
     <w:lsdException w:name="Balloon Text" w:semiHidden="1" w:unhideWhenUsed="1"/>
     <w:lsdException w:name="Table Grid" w:uiPriority="39"/>
-    <w:lsdException w:name="Table Theme" w:semiHidden="1" w:unhideWhenUsed="1"/>
     <w:lsdException w:name="Placeholder Text" w:semiHidden="1"/>
     <w:lsdException w:name="No Spacing" w:uiPriority="1" w:qFormat="1"/>
     <w:lsdException w:name="Light Shading" w:uiPriority="60"/>
@@ -2834,6 +2827,8 @@
     <w:lsdException w:name="List Table 5 Dark Accent 6" w:uiPriority="50"/>
     <w:lsdException w:name="List Table 6 Colorful Accent 6" w:uiPriority="51"/>
     <w:lsdException w:name="List Table 7 Colorful Accent 6" w:uiPriority="52"/>
+    <w:lsdException w:name="Mention" w:semiHidden="1" w:unhideWhenUsed="1"/>
+    <w:lsdException w:name="Smart Hyperlink" w:semiHidden="1" w:unhideWhenUsed="1"/>
   </w:latentStyles>
   <w:style w:type="paragraph" w:default="1" w:styleId="Normal">
     <w:name w:val="Normal"/>
@@ -2875,6 +2870,7 @@
       <w:spacing w:after="0" w:line="240" w:lineRule="auto"/>
     </w:pPr>
     <w:tblPr>
+      <w:tblInd w:w="0" w:type="dxa"/>
       <w:tblBorders>
         <w:top w:val="single" w:sz="4" w:space="0" w:color="auto"/>
         <w:left w:val="single" w:sz="4" w:space="0" w:color="auto"/>
@@ -2883,6 +2879,12 @@
         <w:insideH w:val="single" w:sz="4" w:space="0" w:color="auto"/>
         <w:insideV w:val="single" w:sz="4" w:space="0" w:color="auto"/>
       </w:tblBorders>
+      <w:tblCellMar>
+        <w:top w:w="0" w:type="dxa"/>
+        <w:left w:w="108" w:type="dxa"/>
+        <w:bottom w:w="0" w:type="dxa"/>
+        <w:right w:w="108" w:type="dxa"/>
+      </w:tblCellMar>
     </w:tblPr>
   </w:style>
   <w:style w:type="paragraph" w:styleId="NoSpacing">
@@ -3218,7 +3220,7 @@
 </file>
 
 <file path=customXml/itemProps1.xml><?xml version="1.0" encoding="utf-8"?>
-<ds:datastoreItem xmlns:ds="http://schemas.openxmlformats.org/officeDocument/2006/customXml" ds:itemID="{446E884C-17B0-4D57-9745-8D2C48A8BF31}">
+<ds:datastoreItem xmlns:ds="http://schemas.openxmlformats.org/officeDocument/2006/customXml" ds:itemID="{000CED50-90ED-4E40-AC39-2C1051661600}">
   <ds:schemaRefs>
     <ds:schemaRef ds:uri="http://schemas.openxmlformats.org/officeDocument/2006/bibliography"/>
   </ds:schemaRefs>

</xml_diff>